<commit_message>
adding MS and CC feedback
</commit_message>
<xml_diff>
--- a/docs/2017+NLeSC+Application+Form+Pre-Proposal.docx
+++ b/docs/2017+NLeSC+Application+Form+Pre-Proposal.docx
@@ -3206,18 +3206,40 @@
           <w:sz w:val="17"/>
           <w:lang w:val="en-GB"/>
         </w:rPr>
-        <w:t xml:space="preserve">, including </w:t>
-      </w:r>
-      <w:proofErr w:type="spellStart"/>
-      <w:r>
-        <w:rPr>
-          <w:rFonts w:ascii="Verdana" w:hAnsi="Verdana"/>
-          <w:sz w:val="17"/>
-          <w:lang w:val="en-GB"/>
-        </w:rPr>
-        <w:t>eScience</w:t>
-      </w:r>
-      <w:proofErr w:type="spellEnd"/>
+        <w:t xml:space="preserve">, including eScience </w:t>
+      </w:r>
+      <w:r>
+        <w:rPr>
+          <w:rFonts w:ascii="Verdana" w:hAnsi="Verdana"/>
+          <w:sz w:val="17"/>
+          <w:lang w:val="en-GB"/>
+        </w:rPr>
+        <w:t xml:space="preserve">Research </w:t>
+      </w:r>
+      <w:r>
+        <w:rPr>
+          <w:rFonts w:ascii="Verdana" w:hAnsi="Verdana"/>
+          <w:sz w:val="17"/>
+          <w:lang w:val="en-GB"/>
+        </w:rPr>
+        <w:t>Engineers</w:t>
+      </w:r>
+      <w:r>
+        <w:rPr>
+          <w:rFonts w:ascii="Verdana" w:hAnsi="Verdana"/>
+          <w:sz w:val="17"/>
+          <w:lang w:val="en-GB"/>
+        </w:rPr>
+        <w:t>; provide name</w:t>
+      </w:r>
+      <w:r>
+        <w:rPr>
+          <w:rFonts w:ascii="Verdana" w:hAnsi="Verdana"/>
+          <w:sz w:val="17"/>
+          <w:lang w:val="en-GB"/>
+        </w:rPr>
+        <w:t>s</w:t>
+      </w:r>
       <w:r>
         <w:rPr>
           <w:rFonts w:ascii="Verdana" w:hAnsi="Verdana"/>
@@ -3232,46 +3254,6 @@
           <w:sz w:val="17"/>
           <w:lang w:val="en-GB"/>
         </w:rPr>
-        <w:t xml:space="preserve">Research </w:t>
-      </w:r>
-      <w:r>
-        <w:rPr>
-          <w:rFonts w:ascii="Verdana" w:hAnsi="Verdana"/>
-          <w:sz w:val="17"/>
-          <w:lang w:val="en-GB"/>
-        </w:rPr>
-        <w:t>Engineers</w:t>
-      </w:r>
-      <w:r>
-        <w:rPr>
-          <w:rFonts w:ascii="Verdana" w:hAnsi="Verdana"/>
-          <w:sz w:val="17"/>
-          <w:lang w:val="en-GB"/>
-        </w:rPr>
-        <w:t>; provide name</w:t>
-      </w:r>
-      <w:r>
-        <w:rPr>
-          <w:rFonts w:ascii="Verdana" w:hAnsi="Verdana"/>
-          <w:sz w:val="17"/>
-          <w:lang w:val="en-GB"/>
-        </w:rPr>
-        <w:t>s</w:t>
-      </w:r>
-      <w:r>
-        <w:rPr>
-          <w:rFonts w:ascii="Verdana" w:hAnsi="Verdana"/>
-          <w:sz w:val="17"/>
-          <w:lang w:val="en-GB"/>
-        </w:rPr>
-        <w:t xml:space="preserve"> </w:t>
-      </w:r>
-      <w:r>
-        <w:rPr>
-          <w:rFonts w:ascii="Verdana" w:hAnsi="Verdana"/>
-          <w:sz w:val="17"/>
-          <w:lang w:val="en-GB"/>
-        </w:rPr>
         <w:t>(</w:t>
       </w:r>
       <w:r>
@@ -3384,43 +3366,7 @@
           <w:sz w:val="17"/>
           <w:lang w:val="en-GB"/>
         </w:rPr>
-        <w:t xml:space="preserve"> If the </w:t>
-      </w:r>
-      <w:proofErr w:type="spellStart"/>
-      <w:r>
-        <w:rPr>
-          <w:rFonts w:ascii="Verdana" w:hAnsi="Verdana"/>
-          <w:sz w:val="17"/>
-          <w:lang w:val="en-GB"/>
-        </w:rPr>
-        <w:t>eScience</w:t>
-      </w:r>
-      <w:proofErr w:type="spellEnd"/>
-      <w:r>
-        <w:rPr>
-          <w:rFonts w:ascii="Verdana" w:hAnsi="Verdana"/>
-          <w:sz w:val="17"/>
-          <w:lang w:val="en-GB"/>
-        </w:rPr>
-        <w:t xml:space="preserve"> research engineer is not yet known, in the field ‘Name’ please fill in ‘</w:t>
-      </w:r>
-      <w:proofErr w:type="spellStart"/>
-      <w:r>
-        <w:rPr>
-          <w:rFonts w:ascii="Verdana" w:hAnsi="Verdana"/>
-          <w:sz w:val="17"/>
-          <w:lang w:val="en-GB"/>
-        </w:rPr>
-        <w:t>eScience</w:t>
-      </w:r>
-      <w:proofErr w:type="spellEnd"/>
-      <w:r>
-        <w:rPr>
-          <w:rFonts w:ascii="Verdana" w:hAnsi="Verdana"/>
-          <w:sz w:val="17"/>
-          <w:lang w:val="en-GB"/>
-        </w:rPr>
-        <w:t xml:space="preserve"> en</w:t>
+        <w:t xml:space="preserve"> If the eScience research engineer is not yet known, in the field ‘Name’ please fill in ‘eScience en</w:t>
       </w:r>
       <w:r>
         <w:rPr>
@@ -3436,25 +3382,7 @@
           <w:sz w:val="17"/>
           <w:lang w:val="en-GB"/>
         </w:rPr>
-        <w:t xml:space="preserve">eer’ and state the period and the needed expertise of the </w:t>
-      </w:r>
-      <w:proofErr w:type="spellStart"/>
-      <w:r>
-        <w:rPr>
-          <w:rFonts w:ascii="Verdana" w:hAnsi="Verdana"/>
-          <w:sz w:val="17"/>
-          <w:lang w:val="en-GB"/>
-        </w:rPr>
-        <w:t>eScience</w:t>
-      </w:r>
-      <w:proofErr w:type="spellEnd"/>
-      <w:r>
-        <w:rPr>
-          <w:rFonts w:ascii="Verdana" w:hAnsi="Verdana"/>
-          <w:sz w:val="17"/>
-          <w:lang w:val="en-GB"/>
-        </w:rPr>
-        <w:t xml:space="preserve"> engineer.</w:t>
+        <w:t>eer’ and state the period and the needed expertise of the eScience engineer.</w:t>
       </w:r>
     </w:p>
     <w:p>
@@ -4167,7 +4095,6 @@
                 <w:lang w:val="en-GB"/>
               </w:rPr>
             </w:pPr>
-            <w:proofErr w:type="spellStart"/>
             <w:proofErr w:type="gramStart"/>
             <w:r>
               <w:rPr>
@@ -4177,7 +4104,6 @@
               </w:rPr>
               <w:t>eScience</w:t>
             </w:r>
-            <w:proofErr w:type="spellEnd"/>
             <w:proofErr w:type="gramEnd"/>
             <w:r>
               <w:rPr>
@@ -4824,18 +4750,7 @@
           <w:szCs w:val="17"/>
           <w:lang w:val="en-GB"/>
         </w:rPr>
-        <w:t xml:space="preserve"> is generating a wealth of image data that, if processed using image feature </w:t>
-      </w:r>
-      <w:bookmarkStart w:id="10" w:name="_GoBack"/>
-      <w:bookmarkEnd w:id="10"/>
-      <w:r>
-        <w:rPr>
-          <w:rFonts w:ascii="Verdana" w:hAnsi="Verdana"/>
-          <w:sz w:val="17"/>
-          <w:szCs w:val="17"/>
-          <w:lang w:val="en-GB"/>
-        </w:rPr>
-        <w:t xml:space="preserve">extraction and classification algorithms, will constitute </w:t>
+        <w:t xml:space="preserve"> is generating a wealth of image data that, if processed using image feature extraction and classification algorithms, will constitute </w:t>
       </w:r>
       <w:r>
         <w:rPr>
@@ -4894,7 +4809,7 @@
         </w:rPr>
         <w:t xml:space="preserve">taxonomic identification of </w:t>
       </w:r>
-      <w:commentRangeStart w:id="11"/>
+      <w:commentRangeStart w:id="10"/>
       <w:r>
         <w:rPr>
           <w:rFonts w:ascii="Verdana" w:hAnsi="Verdana"/>
@@ -4925,12 +4840,12 @@
         </w:rPr>
         <w:t>: mosquitoes</w:t>
       </w:r>
-      <w:commentRangeEnd w:id="11"/>
+      <w:commentRangeEnd w:id="10"/>
       <w:r>
         <w:rPr>
           <w:rStyle w:val="CommentReference"/>
         </w:rPr>
-        <w:commentReference w:id="11"/>
+        <w:commentReference w:id="10"/>
       </w:r>
       <w:r>
         <w:rPr>
@@ -5019,6 +4934,7 @@
           <w:noProof/>
           <w:sz w:val="17"/>
           <w:szCs w:val="17"/>
+          <w:lang w:val="en-US" w:eastAsia="en-US"/>
         </w:rPr>
         <w:drawing>
           <wp:inline distT="0" distB="0" distL="0" distR="0" wp14:anchorId="0FF503AC" wp14:editId="459A90D0">
@@ -5074,7 +4990,7 @@
           <w:szCs w:val="17"/>
         </w:rPr>
       </w:pPr>
-      <w:bookmarkStart w:id="12" w:name="_Ref356157336"/>
+      <w:bookmarkStart w:id="11" w:name="_Ref356157336"/>
       <w:r>
         <w:rPr>
           <w:rFonts w:ascii="Verdana" w:hAnsi="Verdana"/>
@@ -5125,7 +5041,7 @@
         </w:rPr>
         <w:fldChar w:fldCharType="end"/>
       </w:r>
-      <w:bookmarkEnd w:id="12"/>
+      <w:bookmarkEnd w:id="11"/>
       <w:r>
         <w:rPr>
           <w:rFonts w:ascii="Verdana" w:hAnsi="Verdana"/>
@@ -5179,7 +5095,34 @@
           <w:sz w:val="17"/>
           <w:szCs w:val="17"/>
         </w:rPr>
-        <w:t>taken using a €5 smartphone clip-on lens from HEMA.</w:t>
+        <w:t xml:space="preserve">taken </w:t>
+      </w:r>
+      <w:r>
+        <w:rPr>
+          <w:rFonts w:ascii="Verdana" w:hAnsi="Verdana"/>
+          <w:b w:val="0"/>
+          <w:sz w:val="17"/>
+          <w:szCs w:val="17"/>
+        </w:rPr>
+        <w:t xml:space="preserve">of Naturalis specimens </w:t>
+      </w:r>
+      <w:r>
+        <w:rPr>
+          <w:rFonts w:ascii="Verdana" w:hAnsi="Verdana"/>
+          <w:b w:val="0"/>
+          <w:sz w:val="17"/>
+          <w:szCs w:val="17"/>
+        </w:rPr>
+        <w:t xml:space="preserve">by Leiden University MSc student Clinton Haarlem </w:t>
+      </w:r>
+      <w:r>
+        <w:rPr>
+          <w:rFonts w:ascii="Verdana" w:hAnsi="Verdana"/>
+          <w:b w:val="0"/>
+          <w:sz w:val="17"/>
+          <w:szCs w:val="17"/>
+        </w:rPr>
+        <w:t>using a €5 smartphone clip-on lens from HEMA.</w:t>
       </w:r>
     </w:p>
     <w:p>
@@ -5228,7 +5171,19 @@
           <w:szCs w:val="17"/>
           <w:lang w:val="en-GB"/>
         </w:rPr>
-        <w:t>image banks</w:t>
+        <w:t>image</w:t>
+      </w:r>
+      <w:bookmarkStart w:id="12" w:name="_GoBack"/>
+      <w:bookmarkEnd w:id="12"/>
+      <w:r>
+        <w:rPr>
+          <w:rFonts w:ascii="Verdana" w:hAnsi="Verdana"/>
+          <w:b/>
+          <w:sz w:val="17"/>
+          <w:szCs w:val="17"/>
+          <w:lang w:val="en-GB"/>
+        </w:rPr>
+        <w:t xml:space="preserve"> banks</w:t>
       </w:r>
       <w:r>
         <w:rPr>
@@ -5376,23 +5331,7 @@
           <w:sz w:val="17"/>
           <w:szCs w:val="17"/>
         </w:rPr>
-        <w:t>Fig</w:t>
-      </w:r>
-      <w:r>
-        <w:rPr>
-          <w:rFonts w:ascii="Verdana" w:hAnsi="Verdana"/>
-          <w:sz w:val="17"/>
-          <w:szCs w:val="17"/>
-        </w:rPr>
-        <w:t>u</w:t>
-      </w:r>
-      <w:r>
-        <w:rPr>
-          <w:rFonts w:ascii="Verdana" w:hAnsi="Verdana"/>
-          <w:sz w:val="17"/>
-          <w:szCs w:val="17"/>
-        </w:rPr>
-        <w:t>re</w:t>
+        <w:t>Figure</w:t>
       </w:r>
       <w:proofErr w:type="spellEnd"/>
       <w:r>
@@ -5566,6 +5505,7 @@
           <w:noProof/>
           <w:sz w:val="17"/>
           <w:szCs w:val="17"/>
+          <w:lang w:val="en-US" w:eastAsia="en-US"/>
         </w:rPr>
         <w:drawing>
           <wp:inline distT="0" distB="0" distL="0" distR="0" wp14:anchorId="0E0AF1DE" wp14:editId="54ED7D68">
@@ -11313,7 +11253,7 @@
       </w:r>
     </w:p>
   </w:comment>
-  <w:comment w:id="11" w:author="Rutger Vos" w:date="2017-05-11T22:16:00Z" w:initials="RV">
+  <w:comment w:id="10" w:author="Rutger Vos" w:date="2017-05-11T22:16:00Z" w:initials="RV">
     <w:p>
       <w:pPr>
         <w:pStyle w:val="CommentText"/>
@@ -11527,15 +11467,7 @@
       </w:r>
       <w:proofErr w:type="spellEnd"/>
       <w:r>
-        <w:t xml:space="preserve"> </w:t>
-      </w:r>
-      <w:proofErr w:type="spellStart"/>
-      <w:r>
-        <w:t>eScience</w:t>
-      </w:r>
-      <w:proofErr w:type="spellEnd"/>
-      <w:r>
-        <w:t xml:space="preserve"> tools </w:t>
+        <w:t xml:space="preserve"> eScience tools </w:t>
       </w:r>
       <w:proofErr w:type="spellStart"/>
       <w:r>
@@ -12140,7 +12072,7 @@
         <w:noProof/>
         <w:lang w:val="en-GB"/>
       </w:rPr>
-      <w:t>1</w:t>
+      <w:t>3</w:t>
     </w:r>
     <w:r>
       <w:rPr>
@@ -12393,27 +12325,7 @@
         <w:sz w:val="17"/>
         <w:lang w:val="en-GB"/>
       </w:rPr>
-      <w:t xml:space="preserve">Joint </w:t>
-    </w:r>
-    <w:proofErr w:type="spellStart"/>
-    <w:r>
-      <w:rPr>
-        <w:rFonts w:ascii="Verdana" w:hAnsi="Verdana"/>
-        <w:b/>
-        <w:sz w:val="17"/>
-        <w:lang w:val="en-GB"/>
-      </w:rPr>
-      <w:t>eScience</w:t>
-    </w:r>
-    <w:proofErr w:type="spellEnd"/>
-    <w:r>
-      <w:rPr>
-        <w:rFonts w:ascii="Verdana" w:hAnsi="Verdana"/>
-        <w:b/>
-        <w:sz w:val="17"/>
-        <w:lang w:val="en-GB"/>
-      </w:rPr>
-      <w:t xml:space="preserve"> and Data Science across Top Sectors: </w:t>
+      <w:t xml:space="preserve">Joint eScience and Data Science across Top Sectors: </w:t>
     </w:r>
   </w:p>
   <w:p>
@@ -20011,7 +19923,7 @@
 </file>
 
 <file path=customXml/itemProps1.xml><?xml version="1.0" encoding="utf-8"?>
-<ds:datastoreItem xmlns:ds="http://schemas.openxmlformats.org/officeDocument/2006/customXml" ds:itemID="{0FEE68E8-8D83-284D-B5D1-138F9DB1D352}">
+<ds:datastoreItem xmlns:ds="http://schemas.openxmlformats.org/officeDocument/2006/customXml" ds:itemID="{78C3D6E7-7562-D144-9398-588149BAB2E4}">
   <ds:schemaRefs>
     <ds:schemaRef ds:uri="http://schemas.openxmlformats.org/officeDocument/2006/bibliography"/>
   </ds:schemaRefs>

</xml_diff>